<commit_message>
added display expense components
</commit_message>
<xml_diff>
--- a/React_notes.docx
+++ b/React_notes.docx
@@ -129,16 +129,8 @@
         <w:rPr>
           <w:lang w:val="en-US"/>
         </w:rPr>
-        <w:t xml:space="preserve">fixed </w:t>
+        <w:t>added react git notes</w:t>
       </w:r>
-      <w:proofErr w:type="spellStart"/>
-      <w:r>
-        <w:rPr>
-          <w:lang w:val="en-US"/>
-        </w:rPr>
-        <w:t>gitignore</w:t>
-      </w:r>
-      <w:proofErr w:type="spellEnd"/>
       <w:r>
         <w:rPr>
           <w:lang w:val="en-US"/>

</xml_diff>